<commit_message>
dodana literatura, plan rada
Igor Mrkić, Stjepan Grgin
</commit_message>
<xml_diff>
--- a/PlanRada.docx
+++ b/PlanRada.docx
@@ -34,7 +34,25 @@
           <w:bCs/>
           <w:lang w:val="en-US"/>
         </w:rPr>
-        <w:t xml:space="preserve">Tema projektnog zadatka je izrada proračuna I kontrukcija 1-stupnjskog reduktora s </w:t>
+        <w:t xml:space="preserve">Tema projektnog zadatka je izrada proračuna I kontrukcija 1-stupnjskog </w:t>
+      </w:r>
+      <w:proofErr w:type="spellStart"/>
+      <w:r>
+        <w:rPr>
+          <w:rFonts w:cstheme="minorHAnsi"/>
+          <w:bCs/>
+          <w:lang w:val="en-US"/>
+        </w:rPr>
+        <w:t>reduktora</w:t>
+      </w:r>
+      <w:proofErr w:type="spellEnd"/>
+      <w:r>
+        <w:rPr>
+          <w:rFonts w:cstheme="minorHAnsi"/>
+          <w:bCs/>
+          <w:lang w:val="en-US"/>
+        </w:rPr>
+        <w:t xml:space="preserve"> s </w:t>
       </w:r>
       <w:proofErr w:type="spellStart"/>
       <w:r>
@@ -331,12 +349,6 @@
         <w:gridCol w:w="1294"/>
       </w:tblGrid>
       <w:tr>
-        <w:tblPrEx>
-          <w:tblCellMar>
-            <w:top w:w="0" w:type="dxa"/>
-            <w:bottom w:w="0" w:type="dxa"/>
-          </w:tblCellMar>
-        </w:tblPrEx>
         <w:tc>
           <w:tcPr>
             <w:tcW w:w="1548" w:type="dxa"/>
@@ -491,12 +503,6 @@
         </w:tc>
       </w:tr>
       <w:tr>
-        <w:tblPrEx>
-          <w:tblCellMar>
-            <w:top w:w="0" w:type="dxa"/>
-            <w:bottom w:w="0" w:type="dxa"/>
-          </w:tblCellMar>
-        </w:tblPrEx>
         <w:tc>
           <w:tcPr>
             <w:tcW w:w="1548" w:type="dxa"/>
@@ -619,12 +625,6 @@
         </w:tc>
       </w:tr>
       <w:tr>
-        <w:tblPrEx>
-          <w:tblCellMar>
-            <w:top w:w="0" w:type="dxa"/>
-            <w:bottom w:w="0" w:type="dxa"/>
-          </w:tblCellMar>
-        </w:tblPrEx>
         <w:tc>
           <w:tcPr>
             <w:tcW w:w="1548" w:type="dxa"/>
@@ -747,12 +747,6 @@
         </w:tc>
       </w:tr>
       <w:tr>
-        <w:tblPrEx>
-          <w:tblCellMar>
-            <w:top w:w="0" w:type="dxa"/>
-            <w:bottom w:w="0" w:type="dxa"/>
-          </w:tblCellMar>
-        </w:tblPrEx>
         <w:tc>
           <w:tcPr>
             <w:tcW w:w="1548" w:type="dxa"/>
@@ -847,7 +841,49 @@
               <w:rPr>
                 <w:rFonts w:cstheme="minorHAnsi"/>
               </w:rPr>
-              <w:t xml:space="preserve"> te iskazanim skicama potrebnim za izračun</w:t>
+              <w:t xml:space="preserve"> </w:t>
+            </w:r>
+            <w:proofErr w:type="spellStart"/>
+            <w:r>
+              <w:rPr>
+                <w:rFonts w:cstheme="minorHAnsi"/>
+              </w:rPr>
+              <w:t>te</w:t>
+            </w:r>
+            <w:proofErr w:type="spellEnd"/>
+            <w:r>
+              <w:rPr>
+                <w:rFonts w:cstheme="minorHAnsi"/>
+              </w:rPr>
+              <w:t xml:space="preserve"> </w:t>
+            </w:r>
+            <w:proofErr w:type="spellStart"/>
+            <w:r>
+              <w:rPr>
+                <w:rFonts w:cstheme="minorHAnsi"/>
+              </w:rPr>
+              <w:t>iskazanim</w:t>
+            </w:r>
+            <w:proofErr w:type="spellEnd"/>
+            <w:r>
+              <w:rPr>
+                <w:rFonts w:cstheme="minorHAnsi"/>
+              </w:rPr>
+              <w:t xml:space="preserve"> </w:t>
+            </w:r>
+            <w:proofErr w:type="spellStart"/>
+            <w:r>
+              <w:rPr>
+                <w:rFonts w:cstheme="minorHAnsi"/>
+              </w:rPr>
+              <w:t>skicama</w:t>
+            </w:r>
+            <w:proofErr w:type="spellEnd"/>
+            <w:r>
+              <w:rPr>
+                <w:rFonts w:cstheme="minorHAnsi"/>
+              </w:rPr>
+              <w:t xml:space="preserve"> potrebnim za izračun</w:t>
             </w:r>
           </w:p>
         </w:tc>
@@ -925,12 +961,6 @@
         </w:tc>
       </w:tr>
       <w:tr>
-        <w:tblPrEx>
-          <w:tblCellMar>
-            <w:top w:w="0" w:type="dxa"/>
-            <w:bottom w:w="0" w:type="dxa"/>
-          </w:tblCellMar>
-        </w:tblPrEx>
         <w:tc>
           <w:tcPr>
             <w:tcW w:w="1548" w:type="dxa"/>
@@ -1045,13 +1075,64 @@
       <w:pPr>
         <w:spacing w:line="240" w:lineRule="auto"/>
         <w:rPr>
-          <w:rFonts w:cstheme="minorHAnsi"/>
-        </w:rPr>
-      </w:pPr>
-      <w:r>
-        <w:rPr>
           <w:b/>
         </w:rPr>
+      </w:pPr>
+    </w:p>
+    <w:p>
+      <w:pPr>
+        <w:spacing w:line="240" w:lineRule="auto"/>
+        <w:rPr>
+          <w:b/>
+        </w:rPr>
+      </w:pPr>
+    </w:p>
+    <w:p>
+      <w:pPr>
+        <w:spacing w:line="240" w:lineRule="auto"/>
+        <w:rPr>
+          <w:b/>
+        </w:rPr>
+      </w:pPr>
+    </w:p>
+    <w:p>
+      <w:pPr>
+        <w:spacing w:line="240" w:lineRule="auto"/>
+        <w:rPr>
+          <w:b/>
+        </w:rPr>
+      </w:pPr>
+    </w:p>
+    <w:p>
+      <w:pPr>
+        <w:spacing w:line="240" w:lineRule="auto"/>
+        <w:rPr>
+          <w:b/>
+        </w:rPr>
+      </w:pPr>
+    </w:p>
+    <w:p>
+      <w:pPr>
+        <w:spacing w:line="240" w:lineRule="auto"/>
+        <w:rPr>
+          <w:b/>
+        </w:rPr>
+      </w:pPr>
+    </w:p>
+    <w:p>
+      <w:pPr>
+        <w:spacing w:line="240" w:lineRule="auto"/>
+        <w:rPr>
+          <w:rFonts w:cstheme="minorHAnsi"/>
+        </w:rPr>
+      </w:pPr>
+      <w:bookmarkStart w:id="0" w:name="_GoBack"/>
+      <w:bookmarkEnd w:id="0"/>
+      <w:r>
+        <w:rPr>
+          <w:b/>
+        </w:rPr>
+        <w:lastRenderedPageBreak/>
         <w:t>K</w:t>
       </w:r>
       <w:r>
@@ -1094,12 +1175,6 @@
         <w:gridCol w:w="777"/>
       </w:tblGrid>
       <w:tr>
-        <w:tblPrEx>
-          <w:tblCellMar>
-            <w:top w:w="0" w:type="dxa"/>
-            <w:bottom w:w="0" w:type="dxa"/>
-          </w:tblCellMar>
-        </w:tblPrEx>
         <w:tc>
           <w:tcPr>
             <w:tcW w:w="1416" w:type="dxa"/>
@@ -1365,12 +1440,6 @@
         </w:tc>
       </w:tr>
       <w:tr>
-        <w:tblPrEx>
-          <w:tblCellMar>
-            <w:top w:w="0" w:type="dxa"/>
-            <w:bottom w:w="0" w:type="dxa"/>
-          </w:tblCellMar>
-        </w:tblPrEx>
         <w:tc>
           <w:tcPr>
             <w:tcW w:w="1416" w:type="dxa"/>
@@ -1586,12 +1655,6 @@
         </w:tc>
       </w:tr>
       <w:tr>
-        <w:tblPrEx>
-          <w:tblCellMar>
-            <w:top w:w="0" w:type="dxa"/>
-            <w:bottom w:w="0" w:type="dxa"/>
-          </w:tblCellMar>
-        </w:tblPrEx>
         <w:tc>
           <w:tcPr>
             <w:tcW w:w="1416" w:type="dxa"/>
@@ -1827,7 +1890,6 @@
         <w:rPr>
           <w:b/>
         </w:rPr>
-        <w:lastRenderedPageBreak/>
         <w:t>Pretpostavke</w:t>
       </w:r>
       <w:r>
@@ -1901,8 +1963,6 @@
         </w:rPr>
         <w:t>:</w:t>
       </w:r>
-      <w:bookmarkStart w:id="0" w:name="_GoBack"/>
-      <w:bookmarkEnd w:id="0"/>
     </w:p>
     <w:p>
       <w:pPr>
@@ -2064,1819 +2124,6 @@
         </w:rPr>
         <w:t>Izrada elaborata proračuna i prezentacije – Svi zajedno</w:t>
       </w:r>
-    </w:p>
-    <w:p>
-      <w:pPr>
-        <w:pStyle w:val="BulletText1"/>
-        <w:numPr>
-          <w:ilvl w:val="0"/>
-          <w:numId w:val="0"/>
-        </w:numPr>
-        <w:spacing w:line="240" w:lineRule="auto"/>
-        <w:rPr>
-          <w:rFonts w:cstheme="minorHAnsi"/>
-          <w:b/>
-          <w:bCs/>
-        </w:rPr>
-      </w:pPr>
-      <w:proofErr w:type="spellStart"/>
-      <w:r>
-        <w:rPr>
-          <w:rFonts w:cstheme="minorHAnsi"/>
-          <w:b/>
-          <w:bCs/>
-        </w:rPr>
-        <w:t>R</w:t>
-      </w:r>
-      <w:r>
-        <w:rPr>
-          <w:rFonts w:cstheme="minorHAnsi"/>
-          <w:b/>
-          <w:bCs/>
-        </w:rPr>
-        <w:t>aspored</w:t>
-      </w:r>
-      <w:proofErr w:type="spellEnd"/>
-    </w:p>
-    <w:p>
-      <w:pPr>
-        <w:pStyle w:val="BulletText1"/>
-        <w:numPr>
-          <w:ilvl w:val="0"/>
-          <w:numId w:val="0"/>
-        </w:numPr>
-        <w:spacing w:line="240" w:lineRule="auto"/>
-        <w:rPr>
-          <w:rFonts w:cstheme="minorHAnsi"/>
-        </w:rPr>
-      </w:pPr>
-      <w:r>
-        <w:rPr>
-          <w:rFonts w:cstheme="minorHAnsi"/>
-        </w:rPr>
-        <w:t>(</w:t>
-      </w:r>
-      <w:r>
-        <w:rPr>
-          <w:rFonts w:cstheme="minorHAnsi"/>
-        </w:rPr>
-        <w:t>Ne zaboravi “milestones”</w:t>
-      </w:r>
-      <w:r>
-        <w:rPr>
-          <w:rFonts w:cstheme="minorHAnsi"/>
-        </w:rPr>
-        <w:t>)</w:t>
-      </w:r>
-    </w:p>
-    <w:p>
-      <w:pPr>
-        <w:pStyle w:val="BulletText1"/>
-        <w:numPr>
-          <w:ilvl w:val="0"/>
-          <w:numId w:val="0"/>
-        </w:numPr>
-        <w:spacing w:line="240" w:lineRule="auto"/>
-        <w:rPr>
-          <w:rFonts w:cstheme="minorHAnsi"/>
-          <w:b/>
-          <w:bCs/>
-        </w:rPr>
-      </w:pPr>
-    </w:p>
-    <w:tbl>
-      <w:tblPr>
-        <w:tblW w:w="0" w:type="auto"/>
-        <w:tblBorders>
-          <w:top w:val="single" w:sz="4" w:space="0" w:color="auto"/>
-          <w:left w:val="single" w:sz="4" w:space="0" w:color="auto"/>
-          <w:bottom w:val="single" w:sz="4" w:space="0" w:color="auto"/>
-          <w:right w:val="single" w:sz="4" w:space="0" w:color="auto"/>
-          <w:insideH w:val="single" w:sz="4" w:space="0" w:color="auto"/>
-          <w:insideV w:val="single" w:sz="4" w:space="0" w:color="auto"/>
-        </w:tblBorders>
-        <w:tblLook w:val="0000" w:firstRow="0" w:lastRow="0" w:firstColumn="0" w:lastColumn="0" w:noHBand="0" w:noVBand="0"/>
-      </w:tblPr>
-      <w:tblGrid>
-        <w:gridCol w:w="837"/>
-        <w:gridCol w:w="1061"/>
-        <w:gridCol w:w="3807"/>
-        <w:gridCol w:w="1256"/>
-        <w:gridCol w:w="940"/>
-        <w:gridCol w:w="924"/>
-      </w:tblGrid>
-      <w:tr>
-        <w:tblPrEx>
-          <w:tblCellMar>
-            <w:top w:w="0" w:type="dxa"/>
-            <w:bottom w:w="0" w:type="dxa"/>
-          </w:tblCellMar>
-        </w:tblPrEx>
-        <w:trPr>
-          <w:cantSplit/>
-        </w:trPr>
-        <w:tc>
-          <w:tcPr>
-            <w:tcW w:w="644" w:type="dxa"/>
-          </w:tcPr>
-          <w:p>
-            <w:pPr>
-              <w:pStyle w:val="BulletText1"/>
-              <w:numPr>
-                <w:ilvl w:val="0"/>
-                <w:numId w:val="0"/>
-              </w:numPr>
-              <w:spacing w:line="240" w:lineRule="auto"/>
-              <w:jc w:val="center"/>
-              <w:rPr>
-                <w:rFonts w:cstheme="minorHAnsi"/>
-                <w:b/>
-                <w:bCs/>
-              </w:rPr>
-            </w:pPr>
-            <w:r>
-              <w:rPr>
-                <w:rFonts w:cstheme="minorHAnsi"/>
-                <w:b/>
-                <w:bCs/>
-              </w:rPr>
-              <w:t>Tjedan</w:t>
-            </w:r>
-          </w:p>
-        </w:tc>
-        <w:tc>
-          <w:tcPr>
-            <w:tcW w:w="1061" w:type="dxa"/>
-          </w:tcPr>
-          <w:p>
-            <w:pPr>
-              <w:pStyle w:val="BulletText1"/>
-              <w:numPr>
-                <w:ilvl w:val="0"/>
-                <w:numId w:val="0"/>
-              </w:numPr>
-              <w:spacing w:line="240" w:lineRule="auto"/>
-              <w:jc w:val="center"/>
-              <w:rPr>
-                <w:rFonts w:cstheme="minorHAnsi"/>
-                <w:b/>
-                <w:bCs/>
-              </w:rPr>
-            </w:pPr>
-            <w:r>
-              <w:rPr>
-                <w:rFonts w:cstheme="minorHAnsi"/>
-                <w:b/>
-                <w:bCs/>
-              </w:rPr>
-              <w:t>Vrijeme</w:t>
-            </w:r>
-          </w:p>
-        </w:tc>
-        <w:tc>
-          <w:tcPr>
-            <w:tcW w:w="3807" w:type="dxa"/>
-          </w:tcPr>
-          <w:p>
-            <w:pPr>
-              <w:pStyle w:val="BulletText1"/>
-              <w:numPr>
-                <w:ilvl w:val="0"/>
-                <w:numId w:val="0"/>
-              </w:numPr>
-              <w:spacing w:line="240" w:lineRule="auto"/>
-              <w:jc w:val="center"/>
-              <w:rPr>
-                <w:rFonts w:cstheme="minorHAnsi"/>
-                <w:b/>
-                <w:bCs/>
-              </w:rPr>
-            </w:pPr>
-            <w:r>
-              <w:rPr>
-                <w:rFonts w:cstheme="minorHAnsi"/>
-                <w:b/>
-                <w:bCs/>
-              </w:rPr>
-              <w:t>Aktivnost</w:t>
-            </w:r>
-          </w:p>
-        </w:tc>
-        <w:tc>
-          <w:tcPr>
-            <w:tcW w:w="1256" w:type="dxa"/>
-          </w:tcPr>
-          <w:p>
-            <w:pPr>
-              <w:pStyle w:val="BulletText1"/>
-              <w:numPr>
-                <w:ilvl w:val="0"/>
-                <w:numId w:val="0"/>
-              </w:numPr>
-              <w:spacing w:line="240" w:lineRule="auto"/>
-              <w:jc w:val="center"/>
-              <w:rPr>
-                <w:rFonts w:cstheme="minorHAnsi"/>
-                <w:b/>
-                <w:bCs/>
-              </w:rPr>
-            </w:pPr>
-            <w:r>
-              <w:rPr>
-                <w:rFonts w:cstheme="minorHAnsi"/>
-                <w:b/>
-                <w:bCs/>
-              </w:rPr>
-              <w:t>Vrijeme</w:t>
-            </w:r>
-          </w:p>
-        </w:tc>
-        <w:tc>
-          <w:tcPr>
-            <w:tcW w:w="895" w:type="dxa"/>
-          </w:tcPr>
-          <w:p>
-            <w:pPr>
-              <w:pStyle w:val="BulletText1"/>
-              <w:numPr>
-                <w:ilvl w:val="0"/>
-                <w:numId w:val="0"/>
-              </w:numPr>
-              <w:spacing w:line="240" w:lineRule="auto"/>
-              <w:jc w:val="center"/>
-              <w:rPr>
-                <w:rFonts w:cstheme="minorHAnsi"/>
-                <w:b/>
-                <w:bCs/>
-              </w:rPr>
-            </w:pPr>
-            <w:r>
-              <w:rPr>
-                <w:rFonts w:cstheme="minorHAnsi"/>
-                <w:b/>
-                <w:bCs/>
-              </w:rPr>
-              <w:t>Rezerva</w:t>
-            </w:r>
-          </w:p>
-        </w:tc>
-        <w:tc>
-          <w:tcPr>
-            <w:tcW w:w="859" w:type="dxa"/>
-          </w:tcPr>
-          <w:p>
-            <w:pPr>
-              <w:pStyle w:val="BulletText1"/>
-              <w:numPr>
-                <w:ilvl w:val="0"/>
-                <w:numId w:val="0"/>
-              </w:numPr>
-              <w:spacing w:line="240" w:lineRule="auto"/>
-              <w:jc w:val="center"/>
-              <w:rPr>
-                <w:rFonts w:cstheme="minorHAnsi"/>
-                <w:b/>
-                <w:bCs/>
-              </w:rPr>
-            </w:pPr>
-            <w:r>
-              <w:rPr>
-                <w:rFonts w:cstheme="minorHAnsi"/>
-                <w:b/>
-                <w:bCs/>
-              </w:rPr>
-              <w:t>Stvarno vrijeme</w:t>
-            </w:r>
-          </w:p>
-        </w:tc>
-      </w:tr>
-      <w:tr>
-        <w:tblPrEx>
-          <w:tblCellMar>
-            <w:top w:w="0" w:type="dxa"/>
-            <w:bottom w:w="0" w:type="dxa"/>
-          </w:tblCellMar>
-        </w:tblPrEx>
-        <w:trPr>
-          <w:cantSplit/>
-        </w:trPr>
-        <w:tc>
-          <w:tcPr>
-            <w:tcW w:w="644" w:type="dxa"/>
-          </w:tcPr>
-          <w:p>
-            <w:pPr>
-              <w:pStyle w:val="BulletText1"/>
-              <w:numPr>
-                <w:ilvl w:val="0"/>
-                <w:numId w:val="0"/>
-              </w:numPr>
-              <w:spacing w:line="240" w:lineRule="auto"/>
-              <w:rPr>
-                <w:rFonts w:cstheme="minorHAnsi"/>
-              </w:rPr>
-            </w:pPr>
-          </w:p>
-        </w:tc>
-        <w:tc>
-          <w:tcPr>
-            <w:tcW w:w="1061" w:type="dxa"/>
-          </w:tcPr>
-          <w:p>
-            <w:pPr>
-              <w:pStyle w:val="BulletText1"/>
-              <w:numPr>
-                <w:ilvl w:val="0"/>
-                <w:numId w:val="0"/>
-              </w:numPr>
-              <w:spacing w:line="240" w:lineRule="auto"/>
-              <w:rPr>
-                <w:rFonts w:cstheme="minorHAnsi"/>
-              </w:rPr>
-            </w:pPr>
-          </w:p>
-        </w:tc>
-        <w:tc>
-          <w:tcPr>
-            <w:tcW w:w="3807" w:type="dxa"/>
-          </w:tcPr>
-          <w:p>
-            <w:pPr>
-              <w:pStyle w:val="BulletText1"/>
-              <w:numPr>
-                <w:ilvl w:val="0"/>
-                <w:numId w:val="0"/>
-              </w:numPr>
-              <w:spacing w:line="240" w:lineRule="auto"/>
-              <w:rPr>
-                <w:rFonts w:cstheme="minorHAnsi"/>
-              </w:rPr>
-            </w:pPr>
-          </w:p>
-        </w:tc>
-        <w:tc>
-          <w:tcPr>
-            <w:tcW w:w="1256" w:type="dxa"/>
-          </w:tcPr>
-          <w:p>
-            <w:pPr>
-              <w:pStyle w:val="BulletText1"/>
-              <w:numPr>
-                <w:ilvl w:val="0"/>
-                <w:numId w:val="0"/>
-              </w:numPr>
-              <w:spacing w:line="240" w:lineRule="auto"/>
-              <w:rPr>
-                <w:rFonts w:cstheme="minorHAnsi"/>
-              </w:rPr>
-            </w:pPr>
-          </w:p>
-        </w:tc>
-        <w:tc>
-          <w:tcPr>
-            <w:tcW w:w="895" w:type="dxa"/>
-          </w:tcPr>
-          <w:p>
-            <w:pPr>
-              <w:pStyle w:val="BulletText1"/>
-              <w:numPr>
-                <w:ilvl w:val="0"/>
-                <w:numId w:val="0"/>
-              </w:numPr>
-              <w:spacing w:line="240" w:lineRule="auto"/>
-              <w:rPr>
-                <w:rFonts w:cstheme="minorHAnsi"/>
-              </w:rPr>
-            </w:pPr>
-          </w:p>
-        </w:tc>
-        <w:tc>
-          <w:tcPr>
-            <w:tcW w:w="859" w:type="dxa"/>
-          </w:tcPr>
-          <w:p>
-            <w:pPr>
-              <w:pStyle w:val="BulletText1"/>
-              <w:numPr>
-                <w:ilvl w:val="0"/>
-                <w:numId w:val="0"/>
-              </w:numPr>
-              <w:spacing w:line="240" w:lineRule="auto"/>
-              <w:rPr>
-                <w:rFonts w:cstheme="minorHAnsi"/>
-              </w:rPr>
-            </w:pPr>
-          </w:p>
-        </w:tc>
-      </w:tr>
-      <w:tr>
-        <w:tblPrEx>
-          <w:tblCellMar>
-            <w:top w:w="0" w:type="dxa"/>
-            <w:bottom w:w="0" w:type="dxa"/>
-          </w:tblCellMar>
-        </w:tblPrEx>
-        <w:trPr>
-          <w:cantSplit/>
-        </w:trPr>
-        <w:tc>
-          <w:tcPr>
-            <w:tcW w:w="644" w:type="dxa"/>
-          </w:tcPr>
-          <w:p>
-            <w:pPr>
-              <w:pStyle w:val="BulletText1"/>
-              <w:numPr>
-                <w:ilvl w:val="0"/>
-                <w:numId w:val="0"/>
-              </w:numPr>
-              <w:spacing w:line="240" w:lineRule="auto"/>
-              <w:rPr>
-                <w:rFonts w:cstheme="minorHAnsi"/>
-              </w:rPr>
-            </w:pPr>
-          </w:p>
-        </w:tc>
-        <w:tc>
-          <w:tcPr>
-            <w:tcW w:w="1061" w:type="dxa"/>
-          </w:tcPr>
-          <w:p>
-            <w:pPr>
-              <w:pStyle w:val="BulletText1"/>
-              <w:numPr>
-                <w:ilvl w:val="0"/>
-                <w:numId w:val="0"/>
-              </w:numPr>
-              <w:spacing w:line="240" w:lineRule="auto"/>
-              <w:rPr>
-                <w:rFonts w:cstheme="minorHAnsi"/>
-              </w:rPr>
-            </w:pPr>
-          </w:p>
-        </w:tc>
-        <w:tc>
-          <w:tcPr>
-            <w:tcW w:w="3807" w:type="dxa"/>
-          </w:tcPr>
-          <w:p>
-            <w:pPr>
-              <w:pStyle w:val="BulletText1"/>
-              <w:numPr>
-                <w:ilvl w:val="0"/>
-                <w:numId w:val="0"/>
-              </w:numPr>
-              <w:spacing w:line="240" w:lineRule="auto"/>
-              <w:rPr>
-                <w:rFonts w:cstheme="minorHAnsi"/>
-                <w:b/>
-                <w:bCs/>
-              </w:rPr>
-            </w:pPr>
-          </w:p>
-        </w:tc>
-        <w:tc>
-          <w:tcPr>
-            <w:tcW w:w="1256" w:type="dxa"/>
-          </w:tcPr>
-          <w:p>
-            <w:pPr>
-              <w:pStyle w:val="BulletText1"/>
-              <w:numPr>
-                <w:ilvl w:val="0"/>
-                <w:numId w:val="0"/>
-              </w:numPr>
-              <w:spacing w:line="240" w:lineRule="auto"/>
-              <w:rPr>
-                <w:rFonts w:cstheme="minorHAnsi"/>
-              </w:rPr>
-            </w:pPr>
-          </w:p>
-        </w:tc>
-        <w:tc>
-          <w:tcPr>
-            <w:tcW w:w="895" w:type="dxa"/>
-          </w:tcPr>
-          <w:p>
-            <w:pPr>
-              <w:pStyle w:val="BulletText1"/>
-              <w:numPr>
-                <w:ilvl w:val="0"/>
-                <w:numId w:val="0"/>
-              </w:numPr>
-              <w:spacing w:line="240" w:lineRule="auto"/>
-              <w:rPr>
-                <w:rFonts w:cstheme="minorHAnsi"/>
-              </w:rPr>
-            </w:pPr>
-          </w:p>
-        </w:tc>
-        <w:tc>
-          <w:tcPr>
-            <w:tcW w:w="859" w:type="dxa"/>
-          </w:tcPr>
-          <w:p>
-            <w:pPr>
-              <w:pStyle w:val="BulletText1"/>
-              <w:numPr>
-                <w:ilvl w:val="0"/>
-                <w:numId w:val="0"/>
-              </w:numPr>
-              <w:spacing w:line="240" w:lineRule="auto"/>
-              <w:rPr>
-                <w:rFonts w:cstheme="minorHAnsi"/>
-              </w:rPr>
-            </w:pPr>
-          </w:p>
-        </w:tc>
-      </w:tr>
-      <w:tr>
-        <w:tblPrEx>
-          <w:tblCellMar>
-            <w:top w:w="0" w:type="dxa"/>
-            <w:bottom w:w="0" w:type="dxa"/>
-          </w:tblCellMar>
-        </w:tblPrEx>
-        <w:trPr>
-          <w:cantSplit/>
-        </w:trPr>
-        <w:tc>
-          <w:tcPr>
-            <w:tcW w:w="644" w:type="dxa"/>
-          </w:tcPr>
-          <w:p>
-            <w:pPr>
-              <w:pStyle w:val="BulletText1"/>
-              <w:numPr>
-                <w:ilvl w:val="0"/>
-                <w:numId w:val="0"/>
-              </w:numPr>
-              <w:spacing w:line="240" w:lineRule="auto"/>
-              <w:rPr>
-                <w:rFonts w:cstheme="minorHAnsi"/>
-              </w:rPr>
-            </w:pPr>
-          </w:p>
-        </w:tc>
-        <w:tc>
-          <w:tcPr>
-            <w:tcW w:w="1061" w:type="dxa"/>
-          </w:tcPr>
-          <w:p>
-            <w:pPr>
-              <w:pStyle w:val="BulletText1"/>
-              <w:numPr>
-                <w:ilvl w:val="0"/>
-                <w:numId w:val="0"/>
-              </w:numPr>
-              <w:spacing w:line="240" w:lineRule="auto"/>
-              <w:rPr>
-                <w:rFonts w:cstheme="minorHAnsi"/>
-              </w:rPr>
-            </w:pPr>
-          </w:p>
-        </w:tc>
-        <w:tc>
-          <w:tcPr>
-            <w:tcW w:w="3807" w:type="dxa"/>
-          </w:tcPr>
-          <w:p>
-            <w:pPr>
-              <w:pStyle w:val="BulletText1"/>
-              <w:numPr>
-                <w:ilvl w:val="0"/>
-                <w:numId w:val="0"/>
-              </w:numPr>
-              <w:spacing w:line="240" w:lineRule="auto"/>
-              <w:rPr>
-                <w:rFonts w:cstheme="minorHAnsi"/>
-                <w:b/>
-                <w:bCs/>
-              </w:rPr>
-            </w:pPr>
-          </w:p>
-        </w:tc>
-        <w:tc>
-          <w:tcPr>
-            <w:tcW w:w="1256" w:type="dxa"/>
-          </w:tcPr>
-          <w:p>
-            <w:pPr>
-              <w:pStyle w:val="BulletText1"/>
-              <w:numPr>
-                <w:ilvl w:val="0"/>
-                <w:numId w:val="0"/>
-              </w:numPr>
-              <w:spacing w:line="240" w:lineRule="auto"/>
-              <w:rPr>
-                <w:rFonts w:cstheme="minorHAnsi"/>
-              </w:rPr>
-            </w:pPr>
-          </w:p>
-        </w:tc>
-        <w:tc>
-          <w:tcPr>
-            <w:tcW w:w="895" w:type="dxa"/>
-          </w:tcPr>
-          <w:p>
-            <w:pPr>
-              <w:pStyle w:val="BulletText1"/>
-              <w:numPr>
-                <w:ilvl w:val="0"/>
-                <w:numId w:val="0"/>
-              </w:numPr>
-              <w:spacing w:line="240" w:lineRule="auto"/>
-              <w:rPr>
-                <w:rFonts w:cstheme="minorHAnsi"/>
-              </w:rPr>
-            </w:pPr>
-          </w:p>
-        </w:tc>
-        <w:tc>
-          <w:tcPr>
-            <w:tcW w:w="859" w:type="dxa"/>
-          </w:tcPr>
-          <w:p>
-            <w:pPr>
-              <w:pStyle w:val="BulletText1"/>
-              <w:numPr>
-                <w:ilvl w:val="0"/>
-                <w:numId w:val="0"/>
-              </w:numPr>
-              <w:spacing w:line="240" w:lineRule="auto"/>
-              <w:rPr>
-                <w:rFonts w:cstheme="minorHAnsi"/>
-              </w:rPr>
-            </w:pPr>
-          </w:p>
-        </w:tc>
-      </w:tr>
-      <w:tr>
-        <w:tblPrEx>
-          <w:tblCellMar>
-            <w:top w:w="0" w:type="dxa"/>
-            <w:bottom w:w="0" w:type="dxa"/>
-          </w:tblCellMar>
-        </w:tblPrEx>
-        <w:trPr>
-          <w:cantSplit/>
-        </w:trPr>
-        <w:tc>
-          <w:tcPr>
-            <w:tcW w:w="644" w:type="dxa"/>
-          </w:tcPr>
-          <w:p>
-            <w:pPr>
-              <w:pStyle w:val="BulletText1"/>
-              <w:numPr>
-                <w:ilvl w:val="0"/>
-                <w:numId w:val="0"/>
-              </w:numPr>
-              <w:spacing w:line="240" w:lineRule="auto"/>
-              <w:rPr>
-                <w:rFonts w:cstheme="minorHAnsi"/>
-              </w:rPr>
-            </w:pPr>
-          </w:p>
-        </w:tc>
-        <w:tc>
-          <w:tcPr>
-            <w:tcW w:w="1061" w:type="dxa"/>
-          </w:tcPr>
-          <w:p>
-            <w:pPr>
-              <w:pStyle w:val="BulletText1"/>
-              <w:numPr>
-                <w:ilvl w:val="0"/>
-                <w:numId w:val="0"/>
-              </w:numPr>
-              <w:spacing w:line="240" w:lineRule="auto"/>
-              <w:rPr>
-                <w:rFonts w:cstheme="minorHAnsi"/>
-              </w:rPr>
-            </w:pPr>
-          </w:p>
-        </w:tc>
-        <w:tc>
-          <w:tcPr>
-            <w:tcW w:w="3807" w:type="dxa"/>
-          </w:tcPr>
-          <w:p>
-            <w:pPr>
-              <w:pStyle w:val="BulletText1"/>
-              <w:numPr>
-                <w:ilvl w:val="0"/>
-                <w:numId w:val="0"/>
-              </w:numPr>
-              <w:spacing w:line="240" w:lineRule="auto"/>
-              <w:rPr>
-                <w:rFonts w:cstheme="minorHAnsi"/>
-              </w:rPr>
-            </w:pPr>
-          </w:p>
-        </w:tc>
-        <w:tc>
-          <w:tcPr>
-            <w:tcW w:w="1256" w:type="dxa"/>
-          </w:tcPr>
-          <w:p>
-            <w:pPr>
-              <w:pStyle w:val="BulletText1"/>
-              <w:numPr>
-                <w:ilvl w:val="0"/>
-                <w:numId w:val="0"/>
-              </w:numPr>
-              <w:spacing w:line="240" w:lineRule="auto"/>
-              <w:rPr>
-                <w:rFonts w:cstheme="minorHAnsi"/>
-              </w:rPr>
-            </w:pPr>
-          </w:p>
-        </w:tc>
-        <w:tc>
-          <w:tcPr>
-            <w:tcW w:w="895" w:type="dxa"/>
-          </w:tcPr>
-          <w:p>
-            <w:pPr>
-              <w:pStyle w:val="BulletText1"/>
-              <w:numPr>
-                <w:ilvl w:val="0"/>
-                <w:numId w:val="0"/>
-              </w:numPr>
-              <w:spacing w:line="240" w:lineRule="auto"/>
-              <w:rPr>
-                <w:rFonts w:cstheme="minorHAnsi"/>
-              </w:rPr>
-            </w:pPr>
-          </w:p>
-        </w:tc>
-        <w:tc>
-          <w:tcPr>
-            <w:tcW w:w="859" w:type="dxa"/>
-          </w:tcPr>
-          <w:p>
-            <w:pPr>
-              <w:pStyle w:val="BulletText1"/>
-              <w:numPr>
-                <w:ilvl w:val="0"/>
-                <w:numId w:val="0"/>
-              </w:numPr>
-              <w:spacing w:line="240" w:lineRule="auto"/>
-              <w:rPr>
-                <w:rFonts w:cstheme="minorHAnsi"/>
-              </w:rPr>
-            </w:pPr>
-          </w:p>
-        </w:tc>
-      </w:tr>
-      <w:tr>
-        <w:tblPrEx>
-          <w:tblCellMar>
-            <w:top w:w="0" w:type="dxa"/>
-            <w:bottom w:w="0" w:type="dxa"/>
-          </w:tblCellMar>
-        </w:tblPrEx>
-        <w:trPr>
-          <w:cantSplit/>
-        </w:trPr>
-        <w:tc>
-          <w:tcPr>
-            <w:tcW w:w="644" w:type="dxa"/>
-          </w:tcPr>
-          <w:p>
-            <w:pPr>
-              <w:pStyle w:val="BulletText1"/>
-              <w:numPr>
-                <w:ilvl w:val="0"/>
-                <w:numId w:val="0"/>
-              </w:numPr>
-              <w:spacing w:line="240" w:lineRule="auto"/>
-              <w:rPr>
-                <w:rFonts w:cstheme="minorHAnsi"/>
-              </w:rPr>
-            </w:pPr>
-          </w:p>
-        </w:tc>
-        <w:tc>
-          <w:tcPr>
-            <w:tcW w:w="1061" w:type="dxa"/>
-          </w:tcPr>
-          <w:p>
-            <w:pPr>
-              <w:pStyle w:val="BulletText1"/>
-              <w:numPr>
-                <w:ilvl w:val="0"/>
-                <w:numId w:val="0"/>
-              </w:numPr>
-              <w:spacing w:line="240" w:lineRule="auto"/>
-              <w:rPr>
-                <w:rFonts w:cstheme="minorHAnsi"/>
-              </w:rPr>
-            </w:pPr>
-          </w:p>
-        </w:tc>
-        <w:tc>
-          <w:tcPr>
-            <w:tcW w:w="3807" w:type="dxa"/>
-          </w:tcPr>
-          <w:p>
-            <w:pPr>
-              <w:pStyle w:val="BulletText1"/>
-              <w:numPr>
-                <w:ilvl w:val="0"/>
-                <w:numId w:val="0"/>
-              </w:numPr>
-              <w:spacing w:line="240" w:lineRule="auto"/>
-              <w:rPr>
-                <w:rFonts w:cstheme="minorHAnsi"/>
-              </w:rPr>
-            </w:pPr>
-          </w:p>
-        </w:tc>
-        <w:tc>
-          <w:tcPr>
-            <w:tcW w:w="1256" w:type="dxa"/>
-          </w:tcPr>
-          <w:p>
-            <w:pPr>
-              <w:pStyle w:val="BulletText1"/>
-              <w:numPr>
-                <w:ilvl w:val="0"/>
-                <w:numId w:val="0"/>
-              </w:numPr>
-              <w:spacing w:line="240" w:lineRule="auto"/>
-              <w:rPr>
-                <w:rFonts w:cstheme="minorHAnsi"/>
-              </w:rPr>
-            </w:pPr>
-          </w:p>
-        </w:tc>
-        <w:tc>
-          <w:tcPr>
-            <w:tcW w:w="895" w:type="dxa"/>
-          </w:tcPr>
-          <w:p>
-            <w:pPr>
-              <w:pStyle w:val="BulletText1"/>
-              <w:numPr>
-                <w:ilvl w:val="0"/>
-                <w:numId w:val="0"/>
-              </w:numPr>
-              <w:spacing w:line="240" w:lineRule="auto"/>
-              <w:rPr>
-                <w:rFonts w:cstheme="minorHAnsi"/>
-              </w:rPr>
-            </w:pPr>
-          </w:p>
-        </w:tc>
-        <w:tc>
-          <w:tcPr>
-            <w:tcW w:w="859" w:type="dxa"/>
-          </w:tcPr>
-          <w:p>
-            <w:pPr>
-              <w:pStyle w:val="BulletText1"/>
-              <w:numPr>
-                <w:ilvl w:val="0"/>
-                <w:numId w:val="0"/>
-              </w:numPr>
-              <w:spacing w:line="240" w:lineRule="auto"/>
-              <w:rPr>
-                <w:rFonts w:cstheme="minorHAnsi"/>
-              </w:rPr>
-            </w:pPr>
-          </w:p>
-        </w:tc>
-      </w:tr>
-      <w:tr>
-        <w:tblPrEx>
-          <w:tblCellMar>
-            <w:top w:w="0" w:type="dxa"/>
-            <w:bottom w:w="0" w:type="dxa"/>
-          </w:tblCellMar>
-        </w:tblPrEx>
-        <w:trPr>
-          <w:cantSplit/>
-        </w:trPr>
-        <w:tc>
-          <w:tcPr>
-            <w:tcW w:w="644" w:type="dxa"/>
-          </w:tcPr>
-          <w:p>
-            <w:pPr>
-              <w:pStyle w:val="BulletText1"/>
-              <w:numPr>
-                <w:ilvl w:val="0"/>
-                <w:numId w:val="0"/>
-              </w:numPr>
-              <w:spacing w:line="240" w:lineRule="auto"/>
-              <w:rPr>
-                <w:rFonts w:cstheme="minorHAnsi"/>
-              </w:rPr>
-            </w:pPr>
-          </w:p>
-        </w:tc>
-        <w:tc>
-          <w:tcPr>
-            <w:tcW w:w="1061" w:type="dxa"/>
-          </w:tcPr>
-          <w:p>
-            <w:pPr>
-              <w:pStyle w:val="BulletText1"/>
-              <w:numPr>
-                <w:ilvl w:val="0"/>
-                <w:numId w:val="0"/>
-              </w:numPr>
-              <w:spacing w:line="240" w:lineRule="auto"/>
-              <w:rPr>
-                <w:rFonts w:cstheme="minorHAnsi"/>
-              </w:rPr>
-            </w:pPr>
-          </w:p>
-        </w:tc>
-        <w:tc>
-          <w:tcPr>
-            <w:tcW w:w="3807" w:type="dxa"/>
-          </w:tcPr>
-          <w:p>
-            <w:pPr>
-              <w:pStyle w:val="BulletText1"/>
-              <w:numPr>
-                <w:ilvl w:val="0"/>
-                <w:numId w:val="0"/>
-              </w:numPr>
-              <w:spacing w:line="240" w:lineRule="auto"/>
-              <w:rPr>
-                <w:rFonts w:cstheme="minorHAnsi"/>
-                <w:b/>
-                <w:bCs/>
-              </w:rPr>
-            </w:pPr>
-          </w:p>
-        </w:tc>
-        <w:tc>
-          <w:tcPr>
-            <w:tcW w:w="1256" w:type="dxa"/>
-          </w:tcPr>
-          <w:p>
-            <w:pPr>
-              <w:pStyle w:val="BulletText1"/>
-              <w:numPr>
-                <w:ilvl w:val="0"/>
-                <w:numId w:val="0"/>
-              </w:numPr>
-              <w:spacing w:line="240" w:lineRule="auto"/>
-              <w:rPr>
-                <w:rFonts w:cstheme="minorHAnsi"/>
-              </w:rPr>
-            </w:pPr>
-          </w:p>
-        </w:tc>
-        <w:tc>
-          <w:tcPr>
-            <w:tcW w:w="895" w:type="dxa"/>
-          </w:tcPr>
-          <w:p>
-            <w:pPr>
-              <w:pStyle w:val="BulletText1"/>
-              <w:numPr>
-                <w:ilvl w:val="0"/>
-                <w:numId w:val="0"/>
-              </w:numPr>
-              <w:spacing w:line="240" w:lineRule="auto"/>
-              <w:rPr>
-                <w:rFonts w:cstheme="minorHAnsi"/>
-              </w:rPr>
-            </w:pPr>
-          </w:p>
-        </w:tc>
-        <w:tc>
-          <w:tcPr>
-            <w:tcW w:w="859" w:type="dxa"/>
-          </w:tcPr>
-          <w:p>
-            <w:pPr>
-              <w:pStyle w:val="BulletText1"/>
-              <w:numPr>
-                <w:ilvl w:val="0"/>
-                <w:numId w:val="0"/>
-              </w:numPr>
-              <w:spacing w:line="240" w:lineRule="auto"/>
-              <w:rPr>
-                <w:rFonts w:cstheme="minorHAnsi"/>
-              </w:rPr>
-            </w:pPr>
-          </w:p>
-        </w:tc>
-      </w:tr>
-      <w:tr>
-        <w:tblPrEx>
-          <w:tblCellMar>
-            <w:top w:w="0" w:type="dxa"/>
-            <w:bottom w:w="0" w:type="dxa"/>
-          </w:tblCellMar>
-        </w:tblPrEx>
-        <w:trPr>
-          <w:cantSplit/>
-        </w:trPr>
-        <w:tc>
-          <w:tcPr>
-            <w:tcW w:w="644" w:type="dxa"/>
-          </w:tcPr>
-          <w:p>
-            <w:pPr>
-              <w:pStyle w:val="BulletText1"/>
-              <w:numPr>
-                <w:ilvl w:val="0"/>
-                <w:numId w:val="0"/>
-              </w:numPr>
-              <w:spacing w:line="240" w:lineRule="auto"/>
-              <w:rPr>
-                <w:rFonts w:cstheme="minorHAnsi"/>
-              </w:rPr>
-            </w:pPr>
-          </w:p>
-        </w:tc>
-        <w:tc>
-          <w:tcPr>
-            <w:tcW w:w="1061" w:type="dxa"/>
-          </w:tcPr>
-          <w:p>
-            <w:pPr>
-              <w:pStyle w:val="BulletText1"/>
-              <w:numPr>
-                <w:ilvl w:val="0"/>
-                <w:numId w:val="0"/>
-              </w:numPr>
-              <w:spacing w:line="240" w:lineRule="auto"/>
-              <w:rPr>
-                <w:rFonts w:cstheme="minorHAnsi"/>
-              </w:rPr>
-            </w:pPr>
-          </w:p>
-        </w:tc>
-        <w:tc>
-          <w:tcPr>
-            <w:tcW w:w="3807" w:type="dxa"/>
-          </w:tcPr>
-          <w:p>
-            <w:pPr>
-              <w:pStyle w:val="BulletText1"/>
-              <w:numPr>
-                <w:ilvl w:val="0"/>
-                <w:numId w:val="0"/>
-              </w:numPr>
-              <w:spacing w:line="240" w:lineRule="auto"/>
-              <w:rPr>
-                <w:rFonts w:cstheme="minorHAnsi"/>
-                <w:b/>
-                <w:bCs/>
-              </w:rPr>
-            </w:pPr>
-          </w:p>
-        </w:tc>
-        <w:tc>
-          <w:tcPr>
-            <w:tcW w:w="1256" w:type="dxa"/>
-          </w:tcPr>
-          <w:p>
-            <w:pPr>
-              <w:pStyle w:val="BulletText1"/>
-              <w:numPr>
-                <w:ilvl w:val="0"/>
-                <w:numId w:val="0"/>
-              </w:numPr>
-              <w:spacing w:line="240" w:lineRule="auto"/>
-              <w:rPr>
-                <w:rFonts w:cstheme="minorHAnsi"/>
-              </w:rPr>
-            </w:pPr>
-          </w:p>
-        </w:tc>
-        <w:tc>
-          <w:tcPr>
-            <w:tcW w:w="895" w:type="dxa"/>
-          </w:tcPr>
-          <w:p>
-            <w:pPr>
-              <w:pStyle w:val="BulletText1"/>
-              <w:numPr>
-                <w:ilvl w:val="0"/>
-                <w:numId w:val="0"/>
-              </w:numPr>
-              <w:spacing w:line="240" w:lineRule="auto"/>
-              <w:rPr>
-                <w:rFonts w:cstheme="minorHAnsi"/>
-              </w:rPr>
-            </w:pPr>
-          </w:p>
-        </w:tc>
-        <w:tc>
-          <w:tcPr>
-            <w:tcW w:w="859" w:type="dxa"/>
-          </w:tcPr>
-          <w:p>
-            <w:pPr>
-              <w:pStyle w:val="BulletText1"/>
-              <w:numPr>
-                <w:ilvl w:val="0"/>
-                <w:numId w:val="0"/>
-              </w:numPr>
-              <w:spacing w:line="240" w:lineRule="auto"/>
-              <w:rPr>
-                <w:rFonts w:cstheme="minorHAnsi"/>
-              </w:rPr>
-            </w:pPr>
-          </w:p>
-        </w:tc>
-      </w:tr>
-      <w:tr>
-        <w:tblPrEx>
-          <w:tblCellMar>
-            <w:top w:w="0" w:type="dxa"/>
-            <w:bottom w:w="0" w:type="dxa"/>
-          </w:tblCellMar>
-        </w:tblPrEx>
-        <w:trPr>
-          <w:cantSplit/>
-        </w:trPr>
-        <w:tc>
-          <w:tcPr>
-            <w:tcW w:w="644" w:type="dxa"/>
-          </w:tcPr>
-          <w:p>
-            <w:pPr>
-              <w:pStyle w:val="BulletText1"/>
-              <w:numPr>
-                <w:ilvl w:val="0"/>
-                <w:numId w:val="0"/>
-              </w:numPr>
-              <w:spacing w:line="240" w:lineRule="auto"/>
-              <w:rPr>
-                <w:rFonts w:cstheme="minorHAnsi"/>
-              </w:rPr>
-            </w:pPr>
-          </w:p>
-        </w:tc>
-        <w:tc>
-          <w:tcPr>
-            <w:tcW w:w="1061" w:type="dxa"/>
-          </w:tcPr>
-          <w:p>
-            <w:pPr>
-              <w:pStyle w:val="BulletText1"/>
-              <w:numPr>
-                <w:ilvl w:val="0"/>
-                <w:numId w:val="0"/>
-              </w:numPr>
-              <w:spacing w:line="240" w:lineRule="auto"/>
-              <w:rPr>
-                <w:rFonts w:cstheme="minorHAnsi"/>
-              </w:rPr>
-            </w:pPr>
-          </w:p>
-        </w:tc>
-        <w:tc>
-          <w:tcPr>
-            <w:tcW w:w="3807" w:type="dxa"/>
-          </w:tcPr>
-          <w:p>
-            <w:pPr>
-              <w:pStyle w:val="BulletText1"/>
-              <w:numPr>
-                <w:ilvl w:val="0"/>
-                <w:numId w:val="0"/>
-              </w:numPr>
-              <w:spacing w:line="240" w:lineRule="auto"/>
-              <w:rPr>
-                <w:rFonts w:cstheme="minorHAnsi"/>
-                <w:b/>
-                <w:bCs/>
-              </w:rPr>
-            </w:pPr>
-          </w:p>
-        </w:tc>
-        <w:tc>
-          <w:tcPr>
-            <w:tcW w:w="1256" w:type="dxa"/>
-          </w:tcPr>
-          <w:p>
-            <w:pPr>
-              <w:pStyle w:val="BulletText1"/>
-              <w:numPr>
-                <w:ilvl w:val="0"/>
-                <w:numId w:val="0"/>
-              </w:numPr>
-              <w:spacing w:line="240" w:lineRule="auto"/>
-              <w:rPr>
-                <w:rFonts w:cstheme="minorHAnsi"/>
-              </w:rPr>
-            </w:pPr>
-          </w:p>
-        </w:tc>
-        <w:tc>
-          <w:tcPr>
-            <w:tcW w:w="895" w:type="dxa"/>
-          </w:tcPr>
-          <w:p>
-            <w:pPr>
-              <w:pStyle w:val="BulletText1"/>
-              <w:numPr>
-                <w:ilvl w:val="0"/>
-                <w:numId w:val="0"/>
-              </w:numPr>
-              <w:spacing w:line="240" w:lineRule="auto"/>
-              <w:rPr>
-                <w:rFonts w:cstheme="minorHAnsi"/>
-              </w:rPr>
-            </w:pPr>
-          </w:p>
-        </w:tc>
-        <w:tc>
-          <w:tcPr>
-            <w:tcW w:w="859" w:type="dxa"/>
-          </w:tcPr>
-          <w:p>
-            <w:pPr>
-              <w:pStyle w:val="BulletText1"/>
-              <w:numPr>
-                <w:ilvl w:val="0"/>
-                <w:numId w:val="0"/>
-              </w:numPr>
-              <w:spacing w:line="240" w:lineRule="auto"/>
-              <w:rPr>
-                <w:rFonts w:cstheme="minorHAnsi"/>
-              </w:rPr>
-            </w:pPr>
-          </w:p>
-        </w:tc>
-      </w:tr>
-      <w:tr>
-        <w:tblPrEx>
-          <w:tblCellMar>
-            <w:top w:w="0" w:type="dxa"/>
-            <w:bottom w:w="0" w:type="dxa"/>
-          </w:tblCellMar>
-        </w:tblPrEx>
-        <w:trPr>
-          <w:cantSplit/>
-        </w:trPr>
-        <w:tc>
-          <w:tcPr>
-            <w:tcW w:w="644" w:type="dxa"/>
-          </w:tcPr>
-          <w:p>
-            <w:pPr>
-              <w:pStyle w:val="BulletText1"/>
-              <w:numPr>
-                <w:ilvl w:val="0"/>
-                <w:numId w:val="0"/>
-              </w:numPr>
-              <w:spacing w:line="240" w:lineRule="auto"/>
-              <w:rPr>
-                <w:rFonts w:cstheme="minorHAnsi"/>
-              </w:rPr>
-            </w:pPr>
-          </w:p>
-        </w:tc>
-        <w:tc>
-          <w:tcPr>
-            <w:tcW w:w="1061" w:type="dxa"/>
-          </w:tcPr>
-          <w:p>
-            <w:pPr>
-              <w:pStyle w:val="BulletText1"/>
-              <w:numPr>
-                <w:ilvl w:val="0"/>
-                <w:numId w:val="0"/>
-              </w:numPr>
-              <w:spacing w:line="240" w:lineRule="auto"/>
-              <w:rPr>
-                <w:rFonts w:cstheme="minorHAnsi"/>
-              </w:rPr>
-            </w:pPr>
-          </w:p>
-        </w:tc>
-        <w:tc>
-          <w:tcPr>
-            <w:tcW w:w="3807" w:type="dxa"/>
-          </w:tcPr>
-          <w:p>
-            <w:pPr>
-              <w:pStyle w:val="BulletText1"/>
-              <w:numPr>
-                <w:ilvl w:val="0"/>
-                <w:numId w:val="0"/>
-              </w:numPr>
-              <w:spacing w:line="240" w:lineRule="auto"/>
-              <w:rPr>
-                <w:rFonts w:cstheme="minorHAnsi"/>
-              </w:rPr>
-            </w:pPr>
-          </w:p>
-        </w:tc>
-        <w:tc>
-          <w:tcPr>
-            <w:tcW w:w="1256" w:type="dxa"/>
-          </w:tcPr>
-          <w:p>
-            <w:pPr>
-              <w:pStyle w:val="BulletText1"/>
-              <w:numPr>
-                <w:ilvl w:val="0"/>
-                <w:numId w:val="0"/>
-              </w:numPr>
-              <w:spacing w:line="240" w:lineRule="auto"/>
-              <w:rPr>
-                <w:rFonts w:cstheme="minorHAnsi"/>
-              </w:rPr>
-            </w:pPr>
-          </w:p>
-        </w:tc>
-        <w:tc>
-          <w:tcPr>
-            <w:tcW w:w="895" w:type="dxa"/>
-          </w:tcPr>
-          <w:p>
-            <w:pPr>
-              <w:pStyle w:val="BulletText1"/>
-              <w:numPr>
-                <w:ilvl w:val="0"/>
-                <w:numId w:val="0"/>
-              </w:numPr>
-              <w:spacing w:line="240" w:lineRule="auto"/>
-              <w:rPr>
-                <w:rFonts w:cstheme="minorHAnsi"/>
-              </w:rPr>
-            </w:pPr>
-          </w:p>
-        </w:tc>
-        <w:tc>
-          <w:tcPr>
-            <w:tcW w:w="859" w:type="dxa"/>
-          </w:tcPr>
-          <w:p>
-            <w:pPr>
-              <w:pStyle w:val="BulletText1"/>
-              <w:numPr>
-                <w:ilvl w:val="0"/>
-                <w:numId w:val="0"/>
-              </w:numPr>
-              <w:spacing w:line="240" w:lineRule="auto"/>
-              <w:rPr>
-                <w:rFonts w:cstheme="minorHAnsi"/>
-              </w:rPr>
-            </w:pPr>
-          </w:p>
-        </w:tc>
-      </w:tr>
-      <w:tr>
-        <w:tblPrEx>
-          <w:tblCellMar>
-            <w:top w:w="0" w:type="dxa"/>
-            <w:bottom w:w="0" w:type="dxa"/>
-          </w:tblCellMar>
-        </w:tblPrEx>
-        <w:trPr>
-          <w:cantSplit/>
-        </w:trPr>
-        <w:tc>
-          <w:tcPr>
-            <w:tcW w:w="644" w:type="dxa"/>
-          </w:tcPr>
-          <w:p>
-            <w:pPr>
-              <w:pStyle w:val="BulletText1"/>
-              <w:numPr>
-                <w:ilvl w:val="0"/>
-                <w:numId w:val="0"/>
-              </w:numPr>
-              <w:spacing w:line="240" w:lineRule="auto"/>
-              <w:rPr>
-                <w:rFonts w:cstheme="minorHAnsi"/>
-              </w:rPr>
-            </w:pPr>
-          </w:p>
-        </w:tc>
-        <w:tc>
-          <w:tcPr>
-            <w:tcW w:w="1061" w:type="dxa"/>
-          </w:tcPr>
-          <w:p>
-            <w:pPr>
-              <w:pStyle w:val="BulletText1"/>
-              <w:numPr>
-                <w:ilvl w:val="0"/>
-                <w:numId w:val="0"/>
-              </w:numPr>
-              <w:spacing w:line="240" w:lineRule="auto"/>
-              <w:rPr>
-                <w:rFonts w:cstheme="minorHAnsi"/>
-              </w:rPr>
-            </w:pPr>
-          </w:p>
-        </w:tc>
-        <w:tc>
-          <w:tcPr>
-            <w:tcW w:w="3807" w:type="dxa"/>
-          </w:tcPr>
-          <w:p>
-            <w:pPr>
-              <w:pStyle w:val="BulletText1"/>
-              <w:numPr>
-                <w:ilvl w:val="0"/>
-                <w:numId w:val="0"/>
-              </w:numPr>
-              <w:spacing w:line="240" w:lineRule="auto"/>
-              <w:rPr>
-                <w:rFonts w:cstheme="minorHAnsi"/>
-                <w:b/>
-                <w:bCs/>
-              </w:rPr>
-            </w:pPr>
-          </w:p>
-        </w:tc>
-        <w:tc>
-          <w:tcPr>
-            <w:tcW w:w="1256" w:type="dxa"/>
-          </w:tcPr>
-          <w:p>
-            <w:pPr>
-              <w:pStyle w:val="BulletText1"/>
-              <w:numPr>
-                <w:ilvl w:val="0"/>
-                <w:numId w:val="0"/>
-              </w:numPr>
-              <w:spacing w:line="240" w:lineRule="auto"/>
-              <w:rPr>
-                <w:rFonts w:cstheme="minorHAnsi"/>
-              </w:rPr>
-            </w:pPr>
-          </w:p>
-        </w:tc>
-        <w:tc>
-          <w:tcPr>
-            <w:tcW w:w="895" w:type="dxa"/>
-          </w:tcPr>
-          <w:p>
-            <w:pPr>
-              <w:pStyle w:val="BulletText1"/>
-              <w:numPr>
-                <w:ilvl w:val="0"/>
-                <w:numId w:val="0"/>
-              </w:numPr>
-              <w:spacing w:line="240" w:lineRule="auto"/>
-              <w:rPr>
-                <w:rFonts w:cstheme="minorHAnsi"/>
-              </w:rPr>
-            </w:pPr>
-          </w:p>
-        </w:tc>
-        <w:tc>
-          <w:tcPr>
-            <w:tcW w:w="859" w:type="dxa"/>
-          </w:tcPr>
-          <w:p>
-            <w:pPr>
-              <w:pStyle w:val="BulletText1"/>
-              <w:numPr>
-                <w:ilvl w:val="0"/>
-                <w:numId w:val="0"/>
-              </w:numPr>
-              <w:spacing w:line="240" w:lineRule="auto"/>
-              <w:rPr>
-                <w:rFonts w:cstheme="minorHAnsi"/>
-              </w:rPr>
-            </w:pPr>
-          </w:p>
-        </w:tc>
-      </w:tr>
-    </w:tbl>
-    <w:p>
-      <w:pPr>
-        <w:spacing w:line="240" w:lineRule="auto"/>
-        <w:rPr>
-          <w:rFonts w:cstheme="minorHAnsi"/>
-          <w:lang w:val="en-US"/>
-        </w:rPr>
-      </w:pPr>
-    </w:p>
-    <w:p>
-      <w:pPr>
-        <w:pStyle w:val="Heading5"/>
-        <w:spacing w:before="0" w:line="240" w:lineRule="auto"/>
-        <w:rPr>
-          <w:rFonts w:asciiTheme="minorHAnsi" w:hAnsiTheme="minorHAnsi" w:cstheme="minorHAnsi"/>
-          <w:szCs w:val="24"/>
-          <w:lang w:val="en-US"/>
-        </w:rPr>
-      </w:pPr>
-    </w:p>
-    <w:p>
-      <w:pPr>
-        <w:pStyle w:val="Heading5"/>
-        <w:spacing w:before="0" w:line="240" w:lineRule="auto"/>
-        <w:rPr>
-          <w:rFonts w:asciiTheme="minorHAnsi" w:hAnsiTheme="minorHAnsi" w:cstheme="minorHAnsi"/>
-          <w:szCs w:val="24"/>
-          <w:lang w:val="en-US"/>
-        </w:rPr>
-      </w:pPr>
-      <w:r>
-        <w:rPr>
-          <w:rFonts w:asciiTheme="minorHAnsi" w:hAnsiTheme="minorHAnsi" w:cstheme="minorHAnsi"/>
-          <w:szCs w:val="24"/>
-          <w:lang w:val="en-US"/>
-        </w:rPr>
-        <w:t>Rizici</w:t>
-      </w:r>
-    </w:p>
-    <w:p>
-      <w:pPr>
-        <w:spacing w:line="240" w:lineRule="auto"/>
-        <w:rPr>
-          <w:rFonts w:cstheme="minorHAnsi"/>
-          <w:b/>
-          <w:bCs/>
-          <w:lang w:val="en-US"/>
-        </w:rPr>
-      </w:pPr>
-    </w:p>
-    <w:tbl>
-      <w:tblPr>
-        <w:tblW w:w="0" w:type="auto"/>
-        <w:tblBorders>
-          <w:top w:val="single" w:sz="4" w:space="0" w:color="auto"/>
-          <w:left w:val="single" w:sz="4" w:space="0" w:color="auto"/>
-          <w:bottom w:val="single" w:sz="4" w:space="0" w:color="auto"/>
-          <w:right w:val="single" w:sz="4" w:space="0" w:color="auto"/>
-          <w:insideH w:val="single" w:sz="4" w:space="0" w:color="auto"/>
-          <w:insideV w:val="single" w:sz="4" w:space="0" w:color="auto"/>
-        </w:tblBorders>
-        <w:tblLook w:val="0000" w:firstRow="0" w:lastRow="0" w:firstColumn="0" w:lastColumn="0" w:noHBand="0" w:noVBand="0"/>
-      </w:tblPr>
-      <w:tblGrid>
-        <w:gridCol w:w="3652"/>
-        <w:gridCol w:w="2090"/>
-        <w:gridCol w:w="3449"/>
-      </w:tblGrid>
-      <w:tr>
-        <w:tblPrEx>
-          <w:tblCellMar>
-            <w:top w:w="0" w:type="dxa"/>
-            <w:bottom w:w="0" w:type="dxa"/>
-          </w:tblCellMar>
-        </w:tblPrEx>
-        <w:tc>
-          <w:tcPr>
-            <w:tcW w:w="3708" w:type="dxa"/>
-          </w:tcPr>
-          <w:p>
-            <w:pPr>
-              <w:spacing w:line="240" w:lineRule="auto"/>
-              <w:jc w:val="center"/>
-              <w:rPr>
-                <w:rFonts w:cstheme="minorHAnsi"/>
-                <w:b/>
-                <w:bCs/>
-              </w:rPr>
-            </w:pPr>
-            <w:r>
-              <w:rPr>
-                <w:rFonts w:cstheme="minorHAnsi"/>
-                <w:b/>
-                <w:bCs/>
-              </w:rPr>
-              <w:t>Rizik</w:t>
-            </w:r>
-          </w:p>
-        </w:tc>
-        <w:tc>
-          <w:tcPr>
-            <w:tcW w:w="2016" w:type="dxa"/>
-          </w:tcPr>
-          <w:p>
-            <w:pPr>
-              <w:spacing w:line="240" w:lineRule="auto"/>
-              <w:jc w:val="center"/>
-              <w:rPr>
-                <w:rFonts w:cstheme="minorHAnsi"/>
-                <w:b/>
-                <w:bCs/>
-              </w:rPr>
-            </w:pPr>
-            <w:r>
-              <w:rPr>
-                <w:rFonts w:cstheme="minorHAnsi"/>
-                <w:b/>
-                <w:bCs/>
-              </w:rPr>
-              <w:t>Utjecaj/Vjerojatnost</w:t>
-            </w:r>
-          </w:p>
-        </w:tc>
-        <w:tc>
-          <w:tcPr>
-            <w:tcW w:w="3492" w:type="dxa"/>
-          </w:tcPr>
-          <w:p>
-            <w:pPr>
-              <w:spacing w:line="240" w:lineRule="auto"/>
-              <w:jc w:val="center"/>
-              <w:rPr>
-                <w:rFonts w:cstheme="minorHAnsi"/>
-                <w:b/>
-                <w:bCs/>
-              </w:rPr>
-            </w:pPr>
-            <w:r>
-              <w:rPr>
-                <w:rFonts w:cstheme="minorHAnsi"/>
-                <w:b/>
-                <w:bCs/>
-              </w:rPr>
-              <w:t>Aktivnost</w:t>
-            </w:r>
-          </w:p>
-        </w:tc>
-      </w:tr>
-      <w:tr>
-        <w:tblPrEx>
-          <w:tblCellMar>
-            <w:top w:w="0" w:type="dxa"/>
-            <w:bottom w:w="0" w:type="dxa"/>
-          </w:tblCellMar>
-        </w:tblPrEx>
-        <w:tc>
-          <w:tcPr>
-            <w:tcW w:w="3708" w:type="dxa"/>
-          </w:tcPr>
-          <w:p>
-            <w:pPr>
-              <w:spacing w:line="240" w:lineRule="auto"/>
-              <w:rPr>
-                <w:rFonts w:cstheme="minorHAnsi"/>
-              </w:rPr>
-            </w:pPr>
-          </w:p>
-          <w:p>
-            <w:pPr>
-              <w:spacing w:line="240" w:lineRule="auto"/>
-              <w:rPr>
-                <w:rFonts w:cstheme="minorHAnsi"/>
-              </w:rPr>
-            </w:pPr>
-          </w:p>
-        </w:tc>
-        <w:tc>
-          <w:tcPr>
-            <w:tcW w:w="2016" w:type="dxa"/>
-          </w:tcPr>
-          <w:p>
-            <w:pPr>
-              <w:spacing w:line="240" w:lineRule="auto"/>
-              <w:rPr>
-                <w:rFonts w:cstheme="minorHAnsi"/>
-              </w:rPr>
-            </w:pPr>
-          </w:p>
-        </w:tc>
-        <w:tc>
-          <w:tcPr>
-            <w:tcW w:w="3492" w:type="dxa"/>
-          </w:tcPr>
-          <w:p>
-            <w:pPr>
-              <w:spacing w:line="240" w:lineRule="auto"/>
-              <w:rPr>
-                <w:rFonts w:cstheme="minorHAnsi"/>
-              </w:rPr>
-            </w:pPr>
-          </w:p>
-        </w:tc>
-      </w:tr>
-      <w:tr>
-        <w:tblPrEx>
-          <w:tblCellMar>
-            <w:top w:w="0" w:type="dxa"/>
-            <w:bottom w:w="0" w:type="dxa"/>
-          </w:tblCellMar>
-        </w:tblPrEx>
-        <w:tc>
-          <w:tcPr>
-            <w:tcW w:w="3708" w:type="dxa"/>
-          </w:tcPr>
-          <w:p>
-            <w:pPr>
-              <w:spacing w:line="240" w:lineRule="auto"/>
-              <w:rPr>
-                <w:rFonts w:cstheme="minorHAnsi"/>
-              </w:rPr>
-            </w:pPr>
-          </w:p>
-          <w:p>
-            <w:pPr>
-              <w:spacing w:line="240" w:lineRule="auto"/>
-              <w:rPr>
-                <w:rFonts w:cstheme="minorHAnsi"/>
-              </w:rPr>
-            </w:pPr>
-          </w:p>
-        </w:tc>
-        <w:tc>
-          <w:tcPr>
-            <w:tcW w:w="2016" w:type="dxa"/>
-          </w:tcPr>
-          <w:p>
-            <w:pPr>
-              <w:spacing w:line="240" w:lineRule="auto"/>
-              <w:rPr>
-                <w:rFonts w:cstheme="minorHAnsi"/>
-              </w:rPr>
-            </w:pPr>
-          </w:p>
-        </w:tc>
-        <w:tc>
-          <w:tcPr>
-            <w:tcW w:w="3492" w:type="dxa"/>
-          </w:tcPr>
-          <w:p>
-            <w:pPr>
-              <w:spacing w:line="240" w:lineRule="auto"/>
-              <w:rPr>
-                <w:rFonts w:cstheme="minorHAnsi"/>
-              </w:rPr>
-            </w:pPr>
-          </w:p>
-        </w:tc>
-      </w:tr>
-      <w:tr>
-        <w:tblPrEx>
-          <w:tblCellMar>
-            <w:top w:w="0" w:type="dxa"/>
-            <w:bottom w:w="0" w:type="dxa"/>
-          </w:tblCellMar>
-        </w:tblPrEx>
-        <w:tc>
-          <w:tcPr>
-            <w:tcW w:w="3708" w:type="dxa"/>
-          </w:tcPr>
-          <w:p>
-            <w:pPr>
-              <w:spacing w:line="240" w:lineRule="auto"/>
-              <w:rPr>
-                <w:rFonts w:cstheme="minorHAnsi"/>
-              </w:rPr>
-            </w:pPr>
-          </w:p>
-          <w:p>
-            <w:pPr>
-              <w:spacing w:line="240" w:lineRule="auto"/>
-              <w:rPr>
-                <w:rFonts w:cstheme="minorHAnsi"/>
-              </w:rPr>
-            </w:pPr>
-          </w:p>
-        </w:tc>
-        <w:tc>
-          <w:tcPr>
-            <w:tcW w:w="2016" w:type="dxa"/>
-          </w:tcPr>
-          <w:p>
-            <w:pPr>
-              <w:spacing w:line="240" w:lineRule="auto"/>
-              <w:rPr>
-                <w:rFonts w:cstheme="minorHAnsi"/>
-              </w:rPr>
-            </w:pPr>
-          </w:p>
-        </w:tc>
-        <w:tc>
-          <w:tcPr>
-            <w:tcW w:w="3492" w:type="dxa"/>
-          </w:tcPr>
-          <w:p>
-            <w:pPr>
-              <w:spacing w:line="240" w:lineRule="auto"/>
-              <w:rPr>
-                <w:rFonts w:cstheme="minorHAnsi"/>
-              </w:rPr>
-            </w:pPr>
-          </w:p>
-        </w:tc>
-      </w:tr>
-    </w:tbl>
-    <w:p>
-      <w:pPr>
-        <w:spacing w:line="240" w:lineRule="auto"/>
-        <w:rPr>
-          <w:rFonts w:cstheme="minorHAnsi"/>
-          <w:b/>
-          <w:bCs/>
-          <w:lang w:val="en-US"/>
-        </w:rPr>
-      </w:pPr>
     </w:p>
     <w:sectPr>
       <w:footerReference w:type="default" r:id="rId8"/>
@@ -3946,7 +2193,7 @@
         <w:sz w:val="20"/>
         <w:lang w:val="en-US"/>
       </w:rPr>
-      <w:t>2</w:t>
+      <w:t>1</w:t>
     </w:r>
     <w:r>
       <w:rPr>
@@ -3989,7 +2236,7 @@
         <w:sz w:val="20"/>
         <w:lang w:val="en-US"/>
       </w:rPr>
-      <w:t>3</w:t>
+      <w:t>2</w:t>
     </w:r>
     <w:r>
       <w:rPr>
@@ -5416,11 +3663,15 @@
   </w:style>
   <w:style w:type="character" w:default="1" w:styleId="DefaultParagraphFont">
     <w:name w:val="Default Paragraph Font"/>
+    <w:uiPriority w:val="1"/>
     <w:semiHidden/>
+    <w:unhideWhenUsed/>
   </w:style>
   <w:style w:type="table" w:default="1" w:styleId="TableNormal">
     <w:name w:val="Normal Table"/>
+    <w:uiPriority w:val="99"/>
     <w:semiHidden/>
+    <w:unhideWhenUsed/>
     <w:tblPr>
       <w:tblInd w:w="0" w:type="dxa"/>
       <w:tblCellMar>
@@ -5433,7 +3684,9 @@
   </w:style>
   <w:style w:type="numbering" w:default="1" w:styleId="NoList">
     <w:name w:val="No List"/>
+    <w:uiPriority w:val="99"/>
     <w:semiHidden/>
+    <w:unhideWhenUsed/>
   </w:style>
   <w:style w:type="paragraph" w:customStyle="1" w:styleId="BulletText1">
     <w:name w:val="Bullet Text 1"/>
@@ -6188,11 +4441,15 @@
   </w:style>
   <w:style w:type="character" w:default="1" w:styleId="DefaultParagraphFont">
     <w:name w:val="Default Paragraph Font"/>
+    <w:uiPriority w:val="1"/>
     <w:semiHidden/>
+    <w:unhideWhenUsed/>
   </w:style>
   <w:style w:type="table" w:default="1" w:styleId="TableNormal">
     <w:name w:val="Normal Table"/>
+    <w:uiPriority w:val="99"/>
     <w:semiHidden/>
+    <w:unhideWhenUsed/>
     <w:tblPr>
       <w:tblInd w:w="0" w:type="dxa"/>
       <w:tblCellMar>
@@ -6205,7 +4462,9 @@
   </w:style>
   <w:style w:type="numbering" w:default="1" w:styleId="NoList">
     <w:name w:val="No List"/>
+    <w:uiPriority w:val="99"/>
     <w:semiHidden/>
+    <w:unhideWhenUsed/>
   </w:style>
   <w:style w:type="paragraph" w:customStyle="1" w:styleId="BulletText1">
     <w:name w:val="Bullet Text 1"/>

</xml_diff>